<commit_message>
More stuff from the MOOCs
</commit_message>
<xml_diff>
--- a/educational_subjects.docx
+++ b/educational_subjects.docx
@@ -13,6 +13,12 @@
     <w:p/>
     <w:sdt>
       <w:sdtPr>
+        <w:rPr>
+          <w:rFonts w:asciiTheme="minorHAnsi" w:eastAsiaTheme="minorHAnsi" w:hAnsiTheme="minorHAnsi" w:cstheme="minorBidi"/>
+          <w:color w:val="auto"/>
+          <w:sz w:val="22"/>
+          <w:szCs w:val="22"/>
+        </w:rPr>
         <w:id w:val="-738392042"/>
         <w:docPartObj>
           <w:docPartGallery w:val="Table of Contents"/>
@@ -21,13 +27,9 @@
       </w:sdtPr>
       <w:sdtEndPr>
         <w:rPr>
-          <w:rFonts w:asciiTheme="minorHAnsi" w:eastAsiaTheme="minorHAnsi" w:hAnsiTheme="minorHAnsi" w:cstheme="minorBidi"/>
           <w:b/>
           <w:bCs/>
           <w:noProof/>
-          <w:color w:val="auto"/>
-          <w:sz w:val="22"/>
-          <w:szCs w:val="22"/>
         </w:rPr>
       </w:sdtEndPr>
       <w:sdtContent>
@@ -59,7 +61,7 @@
           <w:r>
             <w:fldChar w:fldCharType="separate"/>
           </w:r>
-          <w:hyperlink w:anchor="_Toc459724934" w:history="1">
+          <w:hyperlink w:anchor="_Toc460871634" w:history="1">
             <w:r>
               <w:rPr>
                 <w:rStyle w:val="Hyperlink"/>
@@ -86,7 +88,7 @@
                 <w:noProof/>
                 <w:webHidden/>
               </w:rPr>
-              <w:instrText xml:space="preserve"> PAGEREF _Toc459724934 \h </w:instrText>
+              <w:instrText xml:space="preserve"> PAGEREF _Toc460871634 \h </w:instrText>
             </w:r>
             <w:r>
               <w:rPr>
@@ -128,7 +130,7 @@
               <w:noProof/>
             </w:rPr>
           </w:pPr>
-          <w:hyperlink w:anchor="_Toc459724935" w:history="1">
+          <w:hyperlink w:anchor="_Toc460871635" w:history="1">
             <w:r>
               <w:rPr>
                 <w:rStyle w:val="Hyperlink"/>
@@ -155,7 +157,7 @@
                 <w:noProof/>
                 <w:webHidden/>
               </w:rPr>
-              <w:instrText xml:space="preserve"> PAGEREF _Toc459724935 \h </w:instrText>
+              <w:instrText xml:space="preserve"> PAGEREF _Toc460871635 \h </w:instrText>
             </w:r>
             <w:r>
               <w:rPr>
@@ -197,13 +199,13 @@
               <w:noProof/>
             </w:rPr>
           </w:pPr>
-          <w:hyperlink w:anchor="_Toc459724936" w:history="1">
+          <w:hyperlink w:anchor="_Toc460871636" w:history="1">
             <w:r>
               <w:rPr>
                 <w:rStyle w:val="Hyperlink"/>
                 <w:noProof/>
               </w:rPr>
-              <w:t>Spark</w:t>
+              <w:t>Entity Resolution</w:t>
             </w:r>
             <w:r>
               <w:rPr>
@@ -224,7 +226,7 @@
                 <w:noProof/>
                 <w:webHidden/>
               </w:rPr>
-              <w:instrText xml:space="preserve"> PAGEREF _Toc459724936 \h </w:instrText>
+              <w:instrText xml:space="preserve"> PAGEREF _Toc460871636 \h </w:instrText>
             </w:r>
             <w:r>
               <w:rPr>
@@ -266,12 +268,150 @@
               <w:noProof/>
             </w:rPr>
           </w:pPr>
-          <w:hyperlink w:anchor="_Toc459724937" w:history="1">
+          <w:hyperlink w:anchor="_Toc460871637" w:history="1">
             <w:r>
               <w:rPr>
                 <w:rStyle w:val="Hyperlink"/>
                 <w:noProof/>
               </w:rPr>
+              <w:t>Using Spark</w:t>
+            </w:r>
+            <w:r>
+              <w:rPr>
+                <w:noProof/>
+                <w:webHidden/>
+              </w:rPr>
+              <w:tab/>
+            </w:r>
+            <w:r>
+              <w:rPr>
+                <w:noProof/>
+                <w:webHidden/>
+              </w:rPr>
+              <w:fldChar w:fldCharType="begin"/>
+            </w:r>
+            <w:r>
+              <w:rPr>
+                <w:noProof/>
+                <w:webHidden/>
+              </w:rPr>
+              <w:instrText xml:space="preserve"> PAGEREF _Toc460871637 \h </w:instrText>
+            </w:r>
+            <w:r>
+              <w:rPr>
+                <w:noProof/>
+                <w:webHidden/>
+              </w:rPr>
+            </w:r>
+            <w:r>
+              <w:rPr>
+                <w:noProof/>
+                <w:webHidden/>
+              </w:rPr>
+              <w:fldChar w:fldCharType="separate"/>
+            </w:r>
+            <w:r>
+              <w:rPr>
+                <w:noProof/>
+                <w:webHidden/>
+              </w:rPr>
+              <w:t>1</w:t>
+            </w:r>
+            <w:r>
+              <w:rPr>
+                <w:noProof/>
+                <w:webHidden/>
+              </w:rPr>
+              <w:fldChar w:fldCharType="end"/>
+            </w:r>
+          </w:hyperlink>
+        </w:p>
+        <w:p>
+          <w:pPr>
+            <w:pStyle w:val="TOC1"/>
+            <w:tabs>
+              <w:tab w:val="right" w:leader="dot" w:pos="9350"/>
+            </w:tabs>
+            <w:rPr>
+              <w:rFonts w:eastAsiaTheme="minorEastAsia"/>
+              <w:noProof/>
+            </w:rPr>
+          </w:pPr>
+          <w:hyperlink w:anchor="_Toc460871638" w:history="1">
+            <w:r>
+              <w:rPr>
+                <w:rStyle w:val="Hyperlink"/>
+                <w:noProof/>
+              </w:rPr>
+              <w:t>Spark</w:t>
+            </w:r>
+            <w:r>
+              <w:rPr>
+                <w:noProof/>
+                <w:webHidden/>
+              </w:rPr>
+              <w:tab/>
+            </w:r>
+            <w:r>
+              <w:rPr>
+                <w:noProof/>
+                <w:webHidden/>
+              </w:rPr>
+              <w:fldChar w:fldCharType="begin"/>
+            </w:r>
+            <w:r>
+              <w:rPr>
+                <w:noProof/>
+                <w:webHidden/>
+              </w:rPr>
+              <w:instrText xml:space="preserve"> PAGEREF _Toc460871638 \h </w:instrText>
+            </w:r>
+            <w:r>
+              <w:rPr>
+                <w:noProof/>
+                <w:webHidden/>
+              </w:rPr>
+            </w:r>
+            <w:r>
+              <w:rPr>
+                <w:noProof/>
+                <w:webHidden/>
+              </w:rPr>
+              <w:fldChar w:fldCharType="separate"/>
+            </w:r>
+            <w:r>
+              <w:rPr>
+                <w:noProof/>
+                <w:webHidden/>
+              </w:rPr>
+              <w:t>1</w:t>
+            </w:r>
+            <w:r>
+              <w:rPr>
+                <w:noProof/>
+                <w:webHidden/>
+              </w:rPr>
+              <w:fldChar w:fldCharType="end"/>
+            </w:r>
+          </w:hyperlink>
+        </w:p>
+        <w:p>
+          <w:pPr>
+            <w:pStyle w:val="TOC2"/>
+            <w:tabs>
+              <w:tab w:val="right" w:leader="dot" w:pos="9350"/>
+            </w:tabs>
+            <w:rPr>
+              <w:rFonts w:eastAsiaTheme="minorEastAsia"/>
+              <w:noProof/>
+            </w:rPr>
+          </w:pPr>
+          <w:hyperlink w:anchor="_Toc460871639" w:history="1">
+            <w:r>
+              <w:rPr>
+                <w:rStyle w:val="Hyperlink"/>
+                <w:noProof/>
+              </w:rPr>
               <w:t>Machine Learning Pipeline</w:t>
             </w:r>
             <w:r>
@@ -293,7 +433,76 @@
                 <w:noProof/>
                 <w:webHidden/>
               </w:rPr>
-              <w:instrText xml:space="preserve"> PAGEREF _Toc459724937 \h </w:instrText>
+              <w:instrText xml:space="preserve"> PAGEREF _Toc460871639 \h </w:instrText>
+            </w:r>
+            <w:r>
+              <w:rPr>
+                <w:noProof/>
+                <w:webHidden/>
+              </w:rPr>
+            </w:r>
+            <w:r>
+              <w:rPr>
+                <w:noProof/>
+                <w:webHidden/>
+              </w:rPr>
+              <w:fldChar w:fldCharType="separate"/>
+            </w:r>
+            <w:r>
+              <w:rPr>
+                <w:noProof/>
+                <w:webHidden/>
+              </w:rPr>
+              <w:t>1</w:t>
+            </w:r>
+            <w:r>
+              <w:rPr>
+                <w:noProof/>
+                <w:webHidden/>
+              </w:rPr>
+              <w:fldChar w:fldCharType="end"/>
+            </w:r>
+          </w:hyperlink>
+        </w:p>
+        <w:p>
+          <w:pPr>
+            <w:pStyle w:val="TOC2"/>
+            <w:tabs>
+              <w:tab w:val="right" w:leader="dot" w:pos="9350"/>
+            </w:tabs>
+            <w:rPr>
+              <w:rFonts w:eastAsiaTheme="minorEastAsia"/>
+              <w:noProof/>
+            </w:rPr>
+          </w:pPr>
+          <w:hyperlink w:anchor="_Toc460871640" w:history="1">
+            <w:r>
+              <w:rPr>
+                <w:rStyle w:val="Hyperlink"/>
+                <w:noProof/>
+              </w:rPr>
+              <w:t>TF-IDF</w:t>
+            </w:r>
+            <w:r>
+              <w:rPr>
+                <w:noProof/>
+                <w:webHidden/>
+              </w:rPr>
+              <w:tab/>
+            </w:r>
+            <w:r>
+              <w:rPr>
+                <w:noProof/>
+                <w:webHidden/>
+              </w:rPr>
+              <w:fldChar w:fldCharType="begin"/>
+            </w:r>
+            <w:r>
+              <w:rPr>
+                <w:noProof/>
+                <w:webHidden/>
+              </w:rPr>
+              <w:instrText xml:space="preserve"> PAGEREF _Toc460871640 \h </w:instrText>
             </w:r>
             <w:r>
               <w:rPr>
@@ -334,17 +543,16 @@
             <w:fldChar w:fldCharType="end"/>
           </w:r>
         </w:p>
+        <w:bookmarkStart w:id="0" w:name="_GoBack" w:displacedByCustomXml="next"/>
+        <w:bookmarkEnd w:id="0" w:displacedByCustomXml="next"/>
       </w:sdtContent>
     </w:sdt>
-    <w:p>
-      <w:bookmarkStart w:id="0" w:name="_GoBack"/>
-      <w:bookmarkEnd w:id="0"/>
-    </w:p>
+    <w:p/>
     <w:p>
       <w:pPr>
         <w:pStyle w:val="Heading1"/>
       </w:pPr>
-      <w:bookmarkStart w:id="1" w:name="_Toc459724934"/>
+      <w:bookmarkStart w:id="1" w:name="_Toc460871634"/>
       <w:r>
         <w:t>Collaborative Filtering</w:t>
       </w:r>
@@ -359,7 +567,7 @@
       <w:pPr>
         <w:pStyle w:val="Heading2"/>
       </w:pPr>
-      <w:bookmarkStart w:id="2" w:name="_Toc459724935"/>
+      <w:bookmarkStart w:id="2" w:name="_Toc460871635"/>
       <w:r>
         <w:t>Alternating Least Squares</w:t>
       </w:r>
@@ -375,9 +583,9 @@
       <w:pPr>
         <w:pStyle w:val="Heading1"/>
       </w:pPr>
-      <w:bookmarkStart w:id="3" w:name="_Toc459724936"/>
+      <w:bookmarkStart w:id="3" w:name="_Toc460871636"/>
       <w:r>
-        <w:t>Spark</w:t>
+        <w:t>Entity Resolution</w:t>
       </w:r>
       <w:bookmarkEnd w:id="3"/>
     </w:p>
@@ -385,15 +593,62 @@
       <w:pPr>
         <w:pStyle w:val="Heading2"/>
       </w:pPr>
-      <w:bookmarkStart w:id="4" w:name="_Toc459724937"/>
+      <w:bookmarkStart w:id="4" w:name="_Toc460871637"/>
       <w:r>
-        <w:t>Machine Learning Pipeline</w:t>
+        <w:t>Using Spark</w:t>
       </w:r>
       <w:bookmarkEnd w:id="4"/>
     </w:p>
     <w:p>
       <w:r>
+        <w:t>edX BerkeleyX CS110X, week 3.  Spark Lab.</w:t>
+      </w:r>
+    </w:p>
+    <w:p/>
+    <w:p>
+      <w:pPr>
+        <w:pStyle w:val="Heading1"/>
+      </w:pPr>
+      <w:bookmarkStart w:id="5" w:name="_Toc460871638"/>
+      <w:r>
+        <w:t>Spark</w:t>
+      </w:r>
+      <w:bookmarkEnd w:id="5"/>
+    </w:p>
+    <w:p>
+      <w:pPr>
+        <w:pStyle w:val="Heading2"/>
+      </w:pPr>
+      <w:bookmarkStart w:id="6" w:name="_Toc460871639"/>
+      <w:r>
+        <w:t>Machine Learning Pipeline</w:t>
+      </w:r>
+      <w:bookmarkEnd w:id="6"/>
+    </w:p>
+    <w:p>
+      <w:r>
         <w:t>edX BerkeleyX CS110X, week 2.  Spark lab.</w:t>
+      </w:r>
+    </w:p>
+    <w:p/>
+    <w:p>
+      <w:pPr>
+        <w:pStyle w:val="Heading2"/>
+      </w:pPr>
+      <w:bookmarkStart w:id="7" w:name="_Toc460871640"/>
+      <w:r>
+        <w:t>TF-IDF</w:t>
+      </w:r>
+      <w:bookmarkEnd w:id="7"/>
+    </w:p>
+    <w:p>
+      <w:r>
+        <w:t>Spark implementation.</w:t>
+      </w:r>
+    </w:p>
+    <w:p>
+      <w:r>
+        <w:t>edX BerkeleyX CS110X week3.  Spark lab.</w:t>
       </w:r>
     </w:p>
     <w:sectPr>
@@ -1247,7 +1502,7 @@
 </file>
 
 <file path=customXml/itemProps1.xml><?xml version="1.0" encoding="utf-8"?>
-<ds:datastoreItem xmlns:ds="http://schemas.openxmlformats.org/officeDocument/2006/customXml" ds:itemID="{8AB32084-A2A2-4709-B2B2-8F7043246866}">
+<ds:datastoreItem xmlns:ds="http://schemas.openxmlformats.org/officeDocument/2006/customXml" ds:itemID="{1752812C-098B-4A69-BD6C-E284D2CFE097}">
   <ds:schemaRefs>
     <ds:schemaRef ds:uri="http://schemas.openxmlformats.org/officeDocument/2006/bibliography"/>
   </ds:schemaRefs>

</xml_diff>